<commit_message>
added some QC for pressure jumps and bad RH
</commit_message>
<xml_diff>
--- a/BACS_Drone_Met_Stack_Readme.docx
+++ b/BACS_Drone_Met_Stack_Readme.docx
@@ -61,7 +61,6 @@
           <w:rFonts w:ascii="Arial" w:hAnsi="Arial" w:cs="Arial"/>
         </w:rPr>
       </w:pPr>
-      <w:commentRangeStart w:id="0"/>
       <w:r>
         <w:rPr>
           <w:rFonts w:ascii="Arial" w:hAnsi="Arial" w:cs="Arial"/>
@@ -464,13 +463,6 @@
         </w:rPr>
         <w:t xml:space="preserve"> </w:t>
       </w:r>
-      <w:commentRangeEnd w:id="0"/>
-      <w:r>
-        <w:rPr>
-          <w:rStyle w:val="CommentReference"/>
-        </w:rPr>
-        <w:commentReference w:id="0"/>
-      </w:r>
     </w:p>
     <w:p>
       <w:pPr>
@@ -527,34 +519,26 @@
         </w:rPr>
         <w:t xml:space="preserve">Please direct correspondence to </w:t>
       </w:r>
-      <w:commentRangeStart w:id="1"/>
-      <w:r>
-        <w:rPr>
-          <w:rFonts w:ascii="Arial" w:hAnsi="Arial" w:cs="Arial"/>
-        </w:rPr>
-        <w:t>Gabrielle Leung</w:t>
-      </w:r>
-      <w:r>
-        <w:rPr>
-          <w:rFonts w:ascii="Arial" w:hAnsi="Arial" w:cs="Arial"/>
-        </w:rPr>
-        <w:t xml:space="preserve"> </w:t>
-      </w:r>
-      <w:hyperlink r:id="rId8" w:history="1">
+      <w:r>
+        <w:rPr>
+          <w:rFonts w:ascii="Arial" w:hAnsi="Arial" w:cs="Arial"/>
+        </w:rPr>
+        <w:t>Leah Grant (</w:t>
+      </w:r>
+      <w:hyperlink r:id="rId4" w:history="1">
         <w:r>
           <w:rPr>
             <w:rStyle w:val="Hyperlink"/>
             <w:rFonts w:ascii="Arial" w:hAnsi="Arial" w:cs="Arial"/>
           </w:rPr>
-          <w:t>gabrielle.leung@colostate.edu</w:t>
+          <w:t>leah.grant@colostate.edu</w:t>
         </w:r>
       </w:hyperlink>
-      <w:commentRangeEnd w:id="1"/>
-      <w:r>
-        <w:rPr>
-          <w:rStyle w:val="CommentReference"/>
-        </w:rPr>
-        <w:commentReference w:id="1"/>
+      <w:r>
+        <w:rPr>
+          <w:rFonts w:ascii="Arial" w:hAnsi="Arial" w:cs="Arial"/>
+        </w:rPr>
+        <w:t xml:space="preserve">)  </w:t>
       </w:r>
     </w:p>
     <w:p>
@@ -758,19 +742,19 @@
         </w:rPr>
         <w:t xml:space="preserve">Data version 1.0, </w:t>
       </w:r>
-      <w:commentRangeStart w:id="2"/>
+      <w:commentRangeStart w:id="0"/>
       <w:r>
         <w:rPr>
           <w:rFonts w:ascii="Arial" w:hAnsi="Arial" w:cs="Arial"/>
         </w:rPr>
         <w:t>MM/DD/YYY</w:t>
       </w:r>
-      <w:commentRangeEnd w:id="2"/>
+      <w:commentRangeEnd w:id="0"/>
       <w:r>
         <w:rPr>
           <w:rStyle w:val="CommentReference"/>
         </w:rPr>
-        <w:commentReference w:id="2"/>
+        <w:commentReference w:id="0"/>
       </w:r>
     </w:p>
     <w:p>
@@ -1789,27 +1773,7 @@
         <w:rPr>
           <w:rFonts w:ascii="Arial" w:hAnsi="Arial" w:cs="Arial"/>
         </w:rPr>
-        <w:t xml:space="preserve"> To determine if a drone was in stack, we checked that the XQ2 GPS sensor reported altitudes within 36m of the nominal flight altitude (thrice the stated accuracy). We also checked that the drone was no longer moving by taking the standard deviation of altitude, latitude, and longitude over a rolling 120s window, and </w:t>
-      </w:r>
-      <w:commentRangeStart w:id="3"/>
-      <w:r>
-        <w:rPr>
-          <w:rFonts w:ascii="Arial" w:hAnsi="Arial" w:cs="Arial"/>
-        </w:rPr>
-        <w:t>checked that this standard deviation was less than the stated GPS accuracy</w:t>
-      </w:r>
-      <w:commentRangeEnd w:id="3"/>
-      <w:r>
-        <w:rPr>
-          <w:rStyle w:val="CommentReference"/>
-        </w:rPr>
-        <w:commentReference w:id="3"/>
-      </w:r>
-      <w:r>
-        <w:rPr>
-          <w:rFonts w:ascii="Arial" w:hAnsi="Arial" w:cs="Arial"/>
-        </w:rPr>
-        <w:t>. We allow</w:t>
+        <w:t xml:space="preserve"> To determine if a drone was in stack, we checked that the XQ2 GPS sensor reported altitudes within 36m of the nominal flight altitude (thrice the stated accuracy). We also checked that the drone was no longer moving by taking the standard deviation of altitude, latitude, and longitude over a rolling 120s window, and checked that this standard deviation was less than the stated GPS accuracy. We allow</w:t>
       </w:r>
       <w:r>
         <w:rPr>
@@ -1891,27 +1855,7 @@
         <w:rPr>
           <w:rFonts w:ascii="Arial" w:hAnsi="Arial" w:cs="Arial"/>
         </w:rPr>
-        <w:t xml:space="preserve"> the </w:t>
-      </w:r>
-      <w:commentRangeStart w:id="4"/>
-      <w:r>
-        <w:rPr>
-          <w:rFonts w:ascii="Arial" w:hAnsi="Arial" w:cs="Arial"/>
-        </w:rPr>
-        <w:t xml:space="preserve">relative humidity measurement </w:t>
-      </w:r>
-      <w:commentRangeEnd w:id="4"/>
-      <w:r>
-        <w:rPr>
-          <w:rStyle w:val="CommentReference"/>
-        </w:rPr>
-        <w:commentReference w:id="4"/>
-      </w:r>
-      <w:r>
-        <w:rPr>
-          <w:rFonts w:ascii="Arial" w:hAnsi="Arial" w:cs="Arial"/>
-        </w:rPr>
-        <w:t>according to the procedure suggested in the iMet-XQ2 manual:</w:t>
+        <w:t xml:space="preserve"> the relative humidity measurement according to the procedure suggested in the iMet-XQ2 manual:</w:t>
       </w:r>
     </w:p>
     <w:p>
@@ -2167,47 +2111,26 @@
         <w:rPr>
           <w:rFonts w:ascii="Arial" w:hAnsi="Arial" w:cs="Arial"/>
         </w:rPr>
-        <w:t xml:space="preserve">deviate from </w:t>
-      </w:r>
-      <w:commentRangeStart w:id="5"/>
-      <w:r>
-        <w:rPr>
-          <w:rFonts w:ascii="Arial" w:hAnsi="Arial" w:cs="Arial"/>
-        </w:rPr>
-        <w:t>the 5-minute rolling median value by 5 times the stated sensor accuracy or by more than 5 times the 5-minute rolling standard deviation</w:t>
-      </w:r>
-      <w:commentRangeEnd w:id="5"/>
-      <w:r>
-        <w:rPr>
-          <w:rStyle w:val="CommentReference"/>
-        </w:rPr>
-        <w:commentReference w:id="5"/>
-      </w:r>
-      <w:r>
-        <w:rPr>
-          <w:rFonts w:ascii="Arial" w:hAnsi="Arial" w:cs="Arial"/>
-        </w:rPr>
-        <w:t>.</w:t>
-      </w:r>
-      <w:commentRangeStart w:id="6"/>
-      <w:r>
-        <w:rPr>
-          <w:rFonts w:ascii="Arial" w:hAnsi="Arial" w:cs="Arial"/>
-        </w:rPr>
-        <w:t xml:space="preserve"> </w:t>
-      </w:r>
-      <w:commentRangeEnd w:id="6"/>
-      <w:r>
-        <w:rPr>
-          <w:rStyle w:val="CommentReference"/>
-        </w:rPr>
-        <w:commentReference w:id="6"/>
-      </w:r>
-      <w:r>
-        <w:rPr>
-          <w:rFonts w:ascii="Arial" w:hAnsi="Arial" w:cs="Arial"/>
-        </w:rPr>
-        <w:t xml:space="preserve">These outliers in the pressure, RH, and temperature were replaced with </w:t>
+        <w:t>deviate from the 5-minute rolling median value by 5 times the stated sensor accuracy or by more than 5 times the 5-minute rolling standard deviation.</w:t>
+      </w:r>
+      <w:r>
+        <w:rPr>
+          <w:rFonts w:ascii="Arial" w:hAnsi="Arial" w:cs="Arial"/>
+        </w:rPr>
+        <w:t xml:space="preserve"> For flights where there were large discontinuities in pressure (pressure changes &gt; 5hPa within the duration of the stack segment), we remove the pressure for the entire flight. </w:t>
+      </w:r>
+      <w:r>
+        <w:rPr>
+          <w:rFonts w:ascii="Arial" w:hAnsi="Arial" w:cs="Arial"/>
+        </w:rPr>
+        <w:t xml:space="preserve">These </w:t>
+      </w:r>
+      <w:r>
+        <w:rPr>
+          <w:rFonts w:ascii="Arial" w:hAnsi="Arial" w:cs="Arial"/>
+        </w:rPr>
+        <w:lastRenderedPageBreak/>
+        <w:t xml:space="preserve">outliers in the pressure, RH, and temperature were replaced with </w:t>
       </w:r>
       <w:proofErr w:type="spellStart"/>
       <w:r>
@@ -2259,7 +2182,6 @@
           <w:b/>
           <w:bCs/>
         </w:rPr>
-        <w:lastRenderedPageBreak/>
         <w:t>4.0 Data Format</w:t>
       </w:r>
     </w:p>
@@ -2512,8 +2434,6 @@
         </w:rPr>
         <w:t xml:space="preserve"> format.</w:t>
       </w:r>
-      <w:bookmarkStart w:id="7" w:name="_GoBack"/>
-      <w:bookmarkEnd w:id="7"/>
     </w:p>
     <w:p>
       <w:pPr>
@@ -3098,19 +3018,11 @@
                 <w:rFonts w:ascii="Arial" w:hAnsi="Arial" w:cs="Arial"/>
               </w:rPr>
             </w:pPr>
-            <w:commentRangeStart w:id="8"/>
             <w:r>
               <w:rPr>
                 <w:rFonts w:ascii="Arial" w:hAnsi="Arial" w:cs="Arial"/>
               </w:rPr>
               <w:t>Relative Humidity</w:t>
-            </w:r>
-            <w:commentRangeEnd w:id="8"/>
-            <w:r>
-              <w:rPr>
-                <w:rStyle w:val="CommentReference"/>
-              </w:rPr>
-              <w:commentReference w:id="8"/>
             </w:r>
           </w:p>
         </w:tc>
@@ -3709,6 +3621,7 @@
                 <w:b w:val="0"/>
                 <w:bCs w:val="0"/>
               </w:rPr>
+              <w:lastRenderedPageBreak/>
               <w:t>satellite_count</w:t>
             </w:r>
             <w:proofErr w:type="spellEnd"/>
@@ -3830,7 +3743,6 @@
           <w:b/>
           <w:bCs/>
         </w:rPr>
-        <w:lastRenderedPageBreak/>
         <w:t>6.0 References</w:t>
       </w:r>
     </w:p>
@@ -3915,6 +3827,8 @@
         </w:rPr>
         <w:t>Surface Pressure</w:t>
       </w:r>
+      <w:bookmarkStart w:id="1" w:name="_GoBack"/>
+      <w:bookmarkEnd w:id="1"/>
     </w:p>
     <w:p>
       <w:pPr>
@@ -3936,7 +3850,7 @@
 
 <file path=word/comments.xml><?xml version="1.0" encoding="utf-8"?>
 <w:comments xmlns:wpc="http://schemas.microsoft.com/office/word/2010/wordprocessingCanvas" xmlns:cx="http://schemas.microsoft.com/office/drawing/2014/chartex" xmlns:cx1="http://schemas.microsoft.com/office/drawing/2015/9/8/chartex" xmlns:cx2="http://schemas.microsoft.com/office/drawing/2015/10/21/chartex" xmlns:cx3="http://schemas.microsoft.com/office/drawing/2016/5/9/chartex" xmlns:cx4="http://schemas.microsoft.com/office/drawing/2016/5/10/chartex" xmlns:cx5="http://schemas.microsoft.com/office/drawing/2016/5/11/chartex" xmlns:cx6="http://schemas.microsoft.com/office/drawing/2016/5/12/chartex" xmlns:cx7="http://schemas.microsoft.com/office/drawing/2016/5/13/chartex" xmlns:cx8="http://schemas.microsoft.com/office/drawing/2016/5/14/chartex" xmlns:mc="http://schemas.openxmlformats.org/markup-compatibility/2006" xmlns:aink="http://schemas.microsoft.com/office/drawing/2016/ink" xmlns:am3d="http://schemas.microsoft.com/office/drawing/2017/model3d" xmlns:o="urn:schemas-microsoft-com:office:office" xmlns:r="http://schemas.openxmlformats.org/officeDocument/2006/relationships" xmlns:m="http://schemas.openxmlformats.org/officeDocument/2006/math" xmlns:v="urn:schemas-microsoft-com:vml" xmlns:wp14="http://schemas.microsoft.com/office/word/2010/wordprocessingDrawing" xmlns:wp="http://schemas.openxmlformats.org/drawingml/2006/wordprocessingDrawing" xmlns:w10="urn:schemas-microsoft-com:office:word" xmlns:w="http://schemas.openxmlformats.org/wordprocessingml/2006/main" xmlns:w14="http://schemas.microsoft.com/office/word/2010/wordml" xmlns:w15="http://schemas.microsoft.com/office/word/2012/wordml" xmlns:w16cex="http://schemas.microsoft.com/office/word/2018/wordml/cex" xmlns:w16cid="http://schemas.microsoft.com/office/word/2016/wordml/cid" xmlns:w16="http://schemas.microsoft.com/office/word/2018/wordml" xmlns:w16se="http://schemas.microsoft.com/office/word/2015/wordml/symex" xmlns:wpg="http://schemas.microsoft.com/office/word/2010/wordprocessingGroup" xmlns:wpi="http://schemas.microsoft.com/office/word/2010/wordprocessingInk" xmlns:wne="http://schemas.microsoft.com/office/word/2006/wordml" xmlns:wps="http://schemas.microsoft.com/office/word/2010/wordprocessingShape" mc:Ignorable="w14 w15 w16se w16cid w16 w16cex wp14">
-  <w:comment w:id="0" w:author="Leung,Gabrielle" w:date="2025-05-29T15:26:00Z" w:initials="L">
+  <w:comment w:id="0" w:author="Leung,Gabrielle" w:date="2025-05-29T15:27:00Z" w:initials="L">
     <w:p>
       <w:pPr>
         <w:pStyle w:val="CommentText"/>
@@ -3948,122 +3862,7 @@
         <w:annotationRef/>
       </w:r>
       <w:r>
-        <w:t>Copied authors from README Nick made. Have put myself at the start since I processed the data but feel free to rearrange as appropriate.</w:t>
-      </w:r>
-    </w:p>
-  </w:comment>
-  <w:comment w:id="1" w:author="Leung,Gabrielle" w:date="2025-05-29T15:26:00Z" w:initials="L">
-    <w:p>
-      <w:pPr>
-        <w:pStyle w:val="CommentText"/>
-      </w:pPr>
-      <w:r>
-        <w:rPr>
-          <w:rStyle w:val="CommentReference"/>
-        </w:rPr>
-        <w:annotationRef/>
-      </w:r>
-      <w:r>
-        <w:t>Should this be Leah? I will not be on my CSU email for much longer.</w:t>
-      </w:r>
-    </w:p>
-  </w:comment>
-  <w:comment w:id="2" w:author="Leung,Gabrielle" w:date="2025-05-29T15:27:00Z" w:initials="L">
-    <w:p>
-      <w:pPr>
-        <w:pStyle w:val="CommentText"/>
-      </w:pPr>
-      <w:r>
-        <w:rPr>
-          <w:rStyle w:val="CommentReference"/>
-        </w:rPr>
-        <w:annotationRef/>
-      </w:r>
-      <w:r>
         <w:t>Add final date</w:t>
-      </w:r>
-    </w:p>
-  </w:comment>
-  <w:comment w:id="3" w:author="Leung,Gabrielle" w:date="2025-06-03T17:30:00Z" w:initials="L">
-    <w:p>
-      <w:pPr>
-        <w:pStyle w:val="CommentText"/>
-      </w:pPr>
-      <w:r>
-        <w:rPr>
-          <w:rStyle w:val="CommentReference"/>
-        </w:rPr>
-        <w:annotationRef/>
-      </w:r>
-      <w:r>
-        <w:t xml:space="preserve">If the error is Gaussian and the drone is flying at a fixed position, then the standard deviation should approach the stated accuracy. </w:t>
-      </w:r>
-    </w:p>
-  </w:comment>
-  <w:comment w:id="4" w:author="Leung,Gabrielle" w:date="2025-06-03T17:33:00Z" w:initials="L">
-    <w:p>
-      <w:pPr>
-        <w:pStyle w:val="CommentText"/>
-      </w:pPr>
-      <w:r>
-        <w:rPr>
-          <w:rStyle w:val="CommentReference"/>
-        </w:rPr>
-        <w:annotationRef/>
-      </w:r>
-      <w:r>
-        <w:t>Do we want to report only corrected RH? Or both?</w:t>
-      </w:r>
-    </w:p>
-  </w:comment>
-  <w:comment w:id="5" w:author="Leung,Gabrielle" w:date="2025-06-04T16:41:00Z" w:initials="L">
-    <w:p>
-      <w:pPr>
-        <w:pStyle w:val="CommentText"/>
-      </w:pPr>
-      <w:r>
-        <w:rPr>
-          <w:rStyle w:val="CommentReference"/>
-        </w:rPr>
-        <w:annotationRef/>
-      </w:r>
-      <w:r>
-        <w:rPr>
-          <w:rStyle w:val="CommentReference"/>
-        </w:rPr>
-        <w:t xml:space="preserve">5x is arbitrary, but tested a few versions and this seems to be a good compromise to not throw out big changes in temp during cold pools. </w:t>
-      </w:r>
-    </w:p>
-  </w:comment>
-  <w:comment w:id="6" w:author="Leung,Gabrielle" w:date="2025-06-04T16:41:00Z" w:initials="L">
-    <w:p>
-      <w:pPr>
-        <w:pStyle w:val="CommentText"/>
-      </w:pPr>
-      <w:r>
-        <w:rPr>
-          <w:rStyle w:val="CommentReference"/>
-        </w:rPr>
-        <w:annotationRef/>
-      </w:r>
-      <w:r>
-        <w:t>This still misses the step changes in pressure.</w:t>
-      </w:r>
-    </w:p>
-  </w:comment>
-  <w:comment w:id="8" w:author="Leung,Gabrielle" w:date="2025-06-03T15:32:00Z" w:initials="L">
-    <w:p>
-      <w:pPr>
-        <w:pStyle w:val="CommentText"/>
-      </w:pPr>
-      <w:r>
-        <w:rPr>
-          <w:rStyle w:val="CommentReference"/>
-        </w:rPr>
-        <w:annotationRef/>
-      </w:r>
-      <w:r>
-        <w:t>Do we want to report corrected RH?</w:t>
       </w:r>
     </w:p>
   </w:comment>
@@ -4072,40 +3871,19 @@
 
 <file path=word/commentsExtended.xml><?xml version="1.0" encoding="utf-8"?>
 <w15:commentsEx xmlns:wpc="http://schemas.microsoft.com/office/word/2010/wordprocessingCanvas" xmlns:cx="http://schemas.microsoft.com/office/drawing/2014/chartex" xmlns:cx1="http://schemas.microsoft.com/office/drawing/2015/9/8/chartex" xmlns:cx2="http://schemas.microsoft.com/office/drawing/2015/10/21/chartex" xmlns:cx3="http://schemas.microsoft.com/office/drawing/2016/5/9/chartex" xmlns:cx4="http://schemas.microsoft.com/office/drawing/2016/5/10/chartex" xmlns:cx5="http://schemas.microsoft.com/office/drawing/2016/5/11/chartex" xmlns:cx6="http://schemas.microsoft.com/office/drawing/2016/5/12/chartex" xmlns:cx7="http://schemas.microsoft.com/office/drawing/2016/5/13/chartex" xmlns:cx8="http://schemas.microsoft.com/office/drawing/2016/5/14/chartex" xmlns:mc="http://schemas.openxmlformats.org/markup-compatibility/2006" xmlns:aink="http://schemas.microsoft.com/office/drawing/2016/ink" xmlns:am3d="http://schemas.microsoft.com/office/drawing/2017/model3d" xmlns:o="urn:schemas-microsoft-com:office:office" xmlns:r="http://schemas.openxmlformats.org/officeDocument/2006/relationships" xmlns:m="http://schemas.openxmlformats.org/officeDocument/2006/math" xmlns:v="urn:schemas-microsoft-com:vml" xmlns:wp14="http://schemas.microsoft.com/office/word/2010/wordprocessingDrawing" xmlns:wp="http://schemas.openxmlformats.org/drawingml/2006/wordprocessingDrawing" xmlns:w10="urn:schemas-microsoft-com:office:word" xmlns:w="http://schemas.openxmlformats.org/wordprocessingml/2006/main" xmlns:w14="http://schemas.microsoft.com/office/word/2010/wordml" xmlns:w15="http://schemas.microsoft.com/office/word/2012/wordml" xmlns:w16cex="http://schemas.microsoft.com/office/word/2018/wordml/cex" xmlns:w16cid="http://schemas.microsoft.com/office/word/2016/wordml/cid" xmlns:w16="http://schemas.microsoft.com/office/word/2018/wordml" xmlns:w16se="http://schemas.microsoft.com/office/word/2015/wordml/symex" xmlns:wpg="http://schemas.microsoft.com/office/word/2010/wordprocessingGroup" xmlns:wpi="http://schemas.microsoft.com/office/word/2010/wordprocessingInk" xmlns:wne="http://schemas.microsoft.com/office/word/2006/wordml" xmlns:wps="http://schemas.microsoft.com/office/word/2010/wordprocessingShape" mc:Ignorable="w14 w15 w16se w16cid w16 w16cex wp14">
-  <w15:commentEx w15:paraId="3125B131" w15:done="0"/>
-  <w15:commentEx w15:paraId="49DA4F4B" w15:done="0"/>
   <w15:commentEx w15:paraId="6AD01596" w15:done="0"/>
-  <w15:commentEx w15:paraId="58001D59" w15:done="0"/>
-  <w15:commentEx w15:paraId="59FF9867" w15:done="0"/>
-  <w15:commentEx w15:paraId="701E1773" w15:done="0"/>
-  <w15:commentEx w15:paraId="35D8F009" w15:done="0"/>
-  <w15:commentEx w15:paraId="6FDD2674" w15:done="0"/>
 </w15:commentsEx>
 </file>
 
 <file path=word/commentsExtensible.xml><?xml version="1.0" encoding="utf-8"?>
 <w16cex:commentsExtensible xmlns:wpc="http://schemas.microsoft.com/office/word/2010/wordprocessingCanvas" xmlns:cx="http://schemas.microsoft.com/office/drawing/2014/chartex" xmlns:cx1="http://schemas.microsoft.com/office/drawing/2015/9/8/chartex" xmlns:cx2="http://schemas.microsoft.com/office/drawing/2015/10/21/chartex" xmlns:cx3="http://schemas.microsoft.com/office/drawing/2016/5/9/chartex" xmlns:cx4="http://schemas.microsoft.com/office/drawing/2016/5/10/chartex" xmlns:cx5="http://schemas.microsoft.com/office/drawing/2016/5/11/chartex" xmlns:cx6="http://schemas.microsoft.com/office/drawing/2016/5/12/chartex" xmlns:cx7="http://schemas.microsoft.com/office/drawing/2016/5/13/chartex" xmlns:cx8="http://schemas.microsoft.com/office/drawing/2016/5/14/chartex" xmlns:mc="http://schemas.openxmlformats.org/markup-compatibility/2006" xmlns:aink="http://schemas.microsoft.com/office/drawing/2016/ink" xmlns:am3d="http://schemas.microsoft.com/office/drawing/2017/model3d" xmlns:o="urn:schemas-microsoft-com:office:office" xmlns:r="http://schemas.openxmlformats.org/officeDocument/2006/relationships" xmlns:m="http://schemas.openxmlformats.org/officeDocument/2006/math" xmlns:v="urn:schemas-microsoft-com:vml" xmlns:wp14="http://schemas.microsoft.com/office/word/2010/wordprocessingDrawing" xmlns:wp="http://schemas.openxmlformats.org/drawingml/2006/wordprocessingDrawing" xmlns:w10="urn:schemas-microsoft-com:office:word" xmlns:w="http://schemas.openxmlformats.org/wordprocessingml/2006/main" xmlns:w14="http://schemas.microsoft.com/office/word/2010/wordml" xmlns:w15="http://schemas.microsoft.com/office/word/2012/wordml" xmlns:w16cex="http://schemas.microsoft.com/office/word/2018/wordml/cex" xmlns:w16cid="http://schemas.microsoft.com/office/word/2016/wordml/cid" xmlns:w16="http://schemas.microsoft.com/office/word/2018/wordml" xmlns:w16se="http://schemas.microsoft.com/office/word/2015/wordml/symex" xmlns:wpg="http://schemas.microsoft.com/office/word/2010/wordprocessingGroup" xmlns:wpi="http://schemas.microsoft.com/office/word/2010/wordprocessingInk" xmlns:wne="http://schemas.microsoft.com/office/word/2006/wordml" xmlns:wps="http://schemas.microsoft.com/office/word/2010/wordprocessingShape" mc:Ignorable="w14 w15 w16se w16cid w16 w16cex wp14">
-  <w16cex:commentExtensible w16cex:durableId="2BE2FB22" w16cex:dateUtc="2025-05-29T21:26:00Z"/>
-  <w16cex:commentExtensible w16cex:durableId="2BE2FB31" w16cex:dateUtc="2025-05-29T21:26:00Z"/>
   <w16cex:commentExtensible w16cex:durableId="2BE2FB76" w16cex:dateUtc="2025-05-29T21:27:00Z"/>
-  <w16cex:commentExtensible w16cex:durableId="2BE9AFCB" w16cex:dateUtc="2025-06-03T23:30:00Z"/>
-  <w16cex:commentExtensible w16cex:durableId="2BE9B072" w16cex:dateUtc="2025-06-03T23:33:00Z"/>
-  <w16cex:commentExtensible w16cex:durableId="2BEAF5C0" w16cex:dateUtc="2025-06-04T22:41:00Z"/>
-  <w16cex:commentExtensible w16cex:durableId="2BEAF5B2" w16cex:dateUtc="2025-06-04T22:41:00Z"/>
-  <w16cex:commentExtensible w16cex:durableId="2BE9942B" w16cex:dateUtc="2025-06-03T21:32:00Z"/>
 </w16cex:commentsExtensible>
 </file>
 
 <file path=word/commentsIds.xml><?xml version="1.0" encoding="utf-8"?>
 <w16cid:commentsIds xmlns:wpc="http://schemas.microsoft.com/office/word/2010/wordprocessingCanvas" xmlns:cx="http://schemas.microsoft.com/office/drawing/2014/chartex" xmlns:cx1="http://schemas.microsoft.com/office/drawing/2015/9/8/chartex" xmlns:cx2="http://schemas.microsoft.com/office/drawing/2015/10/21/chartex" xmlns:cx3="http://schemas.microsoft.com/office/drawing/2016/5/9/chartex" xmlns:cx4="http://schemas.microsoft.com/office/drawing/2016/5/10/chartex" xmlns:cx5="http://schemas.microsoft.com/office/drawing/2016/5/11/chartex" xmlns:cx6="http://schemas.microsoft.com/office/drawing/2016/5/12/chartex" xmlns:cx7="http://schemas.microsoft.com/office/drawing/2016/5/13/chartex" xmlns:cx8="http://schemas.microsoft.com/office/drawing/2016/5/14/chartex" xmlns:mc="http://schemas.openxmlformats.org/markup-compatibility/2006" xmlns:aink="http://schemas.microsoft.com/office/drawing/2016/ink" xmlns:am3d="http://schemas.microsoft.com/office/drawing/2017/model3d" xmlns:o="urn:schemas-microsoft-com:office:office" xmlns:r="http://schemas.openxmlformats.org/officeDocument/2006/relationships" xmlns:m="http://schemas.openxmlformats.org/officeDocument/2006/math" xmlns:v="urn:schemas-microsoft-com:vml" xmlns:wp14="http://schemas.microsoft.com/office/word/2010/wordprocessingDrawing" xmlns:wp="http://schemas.openxmlformats.org/drawingml/2006/wordprocessingDrawing" xmlns:w10="urn:schemas-microsoft-com:office:word" xmlns:w="http://schemas.openxmlformats.org/wordprocessingml/2006/main" xmlns:w14="http://schemas.microsoft.com/office/word/2010/wordml" xmlns:w15="http://schemas.microsoft.com/office/word/2012/wordml" xmlns:w16cex="http://schemas.microsoft.com/office/word/2018/wordml/cex" xmlns:w16cid="http://schemas.microsoft.com/office/word/2016/wordml/cid" xmlns:w16="http://schemas.microsoft.com/office/word/2018/wordml" xmlns:w16se="http://schemas.microsoft.com/office/word/2015/wordml/symex" xmlns:wpg="http://schemas.microsoft.com/office/word/2010/wordprocessingGroup" xmlns:wpi="http://schemas.microsoft.com/office/word/2010/wordprocessingInk" xmlns:wne="http://schemas.microsoft.com/office/word/2006/wordml" xmlns:wps="http://schemas.microsoft.com/office/word/2010/wordprocessingShape" mc:Ignorable="w14 w15 w16se w16cid w16 w16cex wp14">
-  <w16cid:commentId w16cid:paraId="3125B131" w16cid:durableId="2BE2FB22"/>
-  <w16cid:commentId w16cid:paraId="49DA4F4B" w16cid:durableId="2BE2FB31"/>
   <w16cid:commentId w16cid:paraId="6AD01596" w16cid:durableId="2BE2FB76"/>
-  <w16cid:commentId w16cid:paraId="58001D59" w16cid:durableId="2BE9AFCB"/>
-  <w16cid:commentId w16cid:paraId="59FF9867" w16cid:durableId="2BE9B072"/>
-  <w16cid:commentId w16cid:paraId="701E1773" w16cid:durableId="2BEAF5C0"/>
-  <w16cid:commentId w16cid:paraId="35D8F009" w16cid:durableId="2BEAF5B2"/>
-  <w16cid:commentId w16cid:paraId="6FDD2674" w16cid:durableId="2BE9942B"/>
 </w16cid:commentsIds>
 </file>
 

</xml_diff>